<commit_message>
updat task delivery: sprint 3
</commit_message>
<xml_diff>
--- a/docs/Task Delivery Forms.docx
+++ b/docs/Task Delivery Forms.docx
@@ -2,10 +2,7 @@
 <file path=word/document.xml><?xml version="1.0" encoding="utf-8"?>
 <w:document xmlns:wpc="http://schemas.microsoft.com/office/word/2010/wordprocessingCanvas" xmlns:cx="http://schemas.microsoft.com/office/drawing/2014/chartex" xmlns:cx1="http://schemas.microsoft.com/office/drawing/2015/9/8/chartex" xmlns:cx2="http://schemas.microsoft.com/office/drawing/2015/10/21/chartex" xmlns:cx3="http://schemas.microsoft.com/office/drawing/2016/5/9/chartex" xmlns:cx4="http://schemas.microsoft.com/office/drawing/2016/5/10/chartex" xmlns:cx5="http://schemas.microsoft.com/office/drawing/2016/5/11/chartex" xmlns:cx6="http://schemas.microsoft.com/office/drawing/2016/5/12/chartex" xmlns:cx7="http://schemas.microsoft.com/office/drawing/2016/5/13/chartex" xmlns:cx8="http://schemas.microsoft.com/office/drawing/2016/5/14/chartex" xmlns:mc="http://schemas.openxmlformats.org/markup-compatibility/2006" xmlns:aink="http://schemas.microsoft.com/office/drawing/2016/ink" xmlns:am3d="http://schemas.microsoft.com/office/drawing/2017/model3d" xmlns:o="urn:schemas-microsoft-com:office:office" xmlns:r="http://schemas.openxmlformats.org/officeDocument/2006/relationships" xmlns:m="http://schemas.openxmlformats.org/officeDocument/2006/math" xmlns:v="urn:schemas-microsoft-com:vml" xmlns:wp14="http://schemas.microsoft.com/office/word/2010/wordprocessingDrawing" xmlns:wp="http://schemas.openxmlformats.org/drawingml/2006/wordprocessingDrawing" xmlns:w10="urn:schemas-microsoft-com:office:word" xmlns:w="http://schemas.openxmlformats.org/wordprocessingml/2006/main" xmlns:w14="http://schemas.microsoft.com/office/word/2010/wordml" xmlns:w15="http://schemas.microsoft.com/office/word/2012/wordml" xmlns:w16cid="http://schemas.microsoft.com/office/word/2016/wordml/cid" xmlns:w16se="http://schemas.microsoft.com/office/word/2015/wordml/symex" xmlns:wpg="http://schemas.microsoft.com/office/word/2010/wordprocessingGroup" xmlns:wpi="http://schemas.microsoft.com/office/word/2010/wordprocessingInk" xmlns:wne="http://schemas.microsoft.com/office/word/2006/wordml" xmlns:wps="http://schemas.microsoft.com/office/word/2010/wordprocessingShape" mc:Ignorable="w14 w15 w16se w16cid wp14">
   <w:body>
-    <w:p>
-      <w:bookmarkStart w:id="0" w:name="_GoBack"/>
-      <w:bookmarkEnd w:id="0"/>
-    </w:p>
+    <w:p/>
     <w:tbl>
       <w:tblPr>
         <w:tblW w:w="5000" w:type="pct"/>
@@ -3855,13 +3852,7 @@
         <w:t xml:space="preserve"> </w:t>
       </w:r>
       <w:r>
-        <w:t xml:space="preserve">Graphical implementation of </w:t>
-      </w:r>
-      <w:r>
-        <w:t>head office</w:t>
-      </w:r>
-      <w:r>
-        <w:t xml:space="preserve"> access</w:t>
+        <w:t>Graphical implementation of head office access</w:t>
       </w:r>
     </w:p>
     <w:p>
@@ -3876,13 +3867,7 @@
         <w:t xml:space="preserve"> </w:t>
       </w:r>
       <w:r>
-        <w:t xml:space="preserve">Graphical implementation of </w:t>
-      </w:r>
-      <w:r>
-        <w:t>driver</w:t>
-      </w:r>
-      <w:r>
-        <w:t xml:space="preserve"> access</w:t>
+        <w:t>Graphical implementation of driver access</w:t>
       </w:r>
       <w:r>
         <w:t xml:space="preserve"> </w:t>
@@ -4552,7 +4537,7 @@
         <w:tc>
           <w:tcPr>
             <w:tcW w:w="336" w:type="pct"/>
-            <w:shd w:val="clear" w:color="auto" w:fill="FFFFFF" w:themeFill="background1"/>
+            <w:shd w:val="clear" w:color="auto" w:fill="808080" w:themeFill="background1" w:themeFillShade="80"/>
             <w:noWrap/>
             <w:vAlign w:val="center"/>
             <w:hideMark/>
@@ -4570,7 +4555,7 @@
         <w:tc>
           <w:tcPr>
             <w:tcW w:w="336" w:type="pct"/>
-            <w:shd w:val="clear" w:color="auto" w:fill="FFFFFF" w:themeFill="background1"/>
+            <w:shd w:val="clear" w:color="auto" w:fill="808080" w:themeFill="background1" w:themeFillShade="80"/>
             <w:noWrap/>
             <w:vAlign w:val="center"/>
             <w:hideMark/>
@@ -4588,7 +4573,7 @@
         <w:tc>
           <w:tcPr>
             <w:tcW w:w="336" w:type="pct"/>
-            <w:shd w:val="clear" w:color="auto" w:fill="FFFFFF" w:themeFill="background1"/>
+            <w:shd w:val="clear" w:color="auto" w:fill="808080" w:themeFill="background1" w:themeFillShade="80"/>
             <w:noWrap/>
             <w:vAlign w:val="center"/>
             <w:hideMark/>
@@ -4606,7 +4591,7 @@
         <w:tc>
           <w:tcPr>
             <w:tcW w:w="336" w:type="pct"/>
-            <w:shd w:val="clear" w:color="auto" w:fill="FFFFFF" w:themeFill="background1"/>
+            <w:shd w:val="clear" w:color="auto" w:fill="808080" w:themeFill="background1" w:themeFillShade="80"/>
             <w:noWrap/>
             <w:vAlign w:val="center"/>
             <w:hideMark/>
@@ -4763,7 +4748,7 @@
         <w:tc>
           <w:tcPr>
             <w:tcW w:w="336" w:type="pct"/>
-            <w:shd w:val="clear" w:color="auto" w:fill="FFFFFF" w:themeFill="background1"/>
+            <w:shd w:val="clear" w:color="auto" w:fill="808080" w:themeFill="background1" w:themeFillShade="80"/>
             <w:noWrap/>
             <w:vAlign w:val="center"/>
             <w:hideMark/>
@@ -4781,7 +4766,7 @@
         <w:tc>
           <w:tcPr>
             <w:tcW w:w="336" w:type="pct"/>
-            <w:shd w:val="clear" w:color="auto" w:fill="FFFFFF" w:themeFill="background1"/>
+            <w:shd w:val="clear" w:color="auto" w:fill="808080" w:themeFill="background1" w:themeFillShade="80"/>
             <w:noWrap/>
             <w:vAlign w:val="center"/>
             <w:hideMark/>
@@ -4973,7 +4958,24 @@
         <w:tc>
           <w:tcPr>
             <w:tcW w:w="336" w:type="pct"/>
-            <w:shd w:val="clear" w:color="auto" w:fill="FFFFFF" w:themeFill="background1"/>
+            <w:shd w:val="clear" w:color="auto" w:fill="808080" w:themeFill="background1" w:themeFillShade="80"/>
+            <w:noWrap/>
+            <w:vAlign w:val="center"/>
+          </w:tcPr>
+          <w:p>
+            <w:pPr>
+              <w:jc w:val="center"/>
+              <w:rPr>
+                <w:rFonts w:ascii="Calibri" w:eastAsia="Times New Roman" w:hAnsi="Calibri" w:cs="Calibri"/>
+                <w:color w:val="FFFFFF" w:themeColor="background1"/>
+              </w:rPr>
+            </w:pPr>
+          </w:p>
+        </w:tc>
+        <w:tc>
+          <w:tcPr>
+            <w:tcW w:w="336" w:type="pct"/>
+            <w:shd w:val="clear" w:color="auto" w:fill="808080" w:themeFill="background1" w:themeFillShade="80"/>
             <w:noWrap/>
             <w:vAlign w:val="center"/>
           </w:tcPr>
@@ -5024,7 +5026,7 @@
         <w:tc>
           <w:tcPr>
             <w:tcW w:w="336" w:type="pct"/>
-            <w:shd w:val="clear" w:color="auto" w:fill="FFFFFF" w:themeFill="background1"/>
+            <w:shd w:val="clear" w:color="auto" w:fill="808080" w:themeFill="background1" w:themeFillShade="80"/>
             <w:noWrap/>
             <w:vAlign w:val="center"/>
           </w:tcPr>
@@ -5041,7 +5043,7 @@
         <w:tc>
           <w:tcPr>
             <w:tcW w:w="336" w:type="pct"/>
-            <w:shd w:val="clear" w:color="auto" w:fill="FFFFFF" w:themeFill="background1"/>
+            <w:shd w:val="clear" w:color="auto" w:fill="808080" w:themeFill="background1" w:themeFillShade="80"/>
             <w:noWrap/>
             <w:vAlign w:val="center"/>
           </w:tcPr>
@@ -5058,7 +5060,7 @@
         <w:tc>
           <w:tcPr>
             <w:tcW w:w="336" w:type="pct"/>
-            <w:shd w:val="clear" w:color="auto" w:fill="FFFFFF" w:themeFill="background1"/>
+            <w:shd w:val="clear" w:color="auto" w:fill="808080" w:themeFill="background1" w:themeFillShade="80"/>
             <w:noWrap/>
             <w:vAlign w:val="center"/>
           </w:tcPr>
@@ -5075,7 +5077,7 @@
         <w:tc>
           <w:tcPr>
             <w:tcW w:w="336" w:type="pct"/>
-            <w:shd w:val="clear" w:color="auto" w:fill="FFFFFF" w:themeFill="background1"/>
+            <w:shd w:val="clear" w:color="auto" w:fill="808080" w:themeFill="background1" w:themeFillShade="80"/>
             <w:noWrap/>
             <w:vAlign w:val="center"/>
           </w:tcPr>
@@ -5092,24 +5094,7 @@
         <w:tc>
           <w:tcPr>
             <w:tcW w:w="336" w:type="pct"/>
-            <w:shd w:val="clear" w:color="auto" w:fill="FFFFFF" w:themeFill="background1"/>
-            <w:noWrap/>
-            <w:vAlign w:val="center"/>
-          </w:tcPr>
-          <w:p>
-            <w:pPr>
-              <w:jc w:val="center"/>
-              <w:rPr>
-                <w:rFonts w:ascii="Calibri" w:eastAsia="Times New Roman" w:hAnsi="Calibri" w:cs="Calibri"/>
-                <w:color w:val="FFFFFF" w:themeColor="background1"/>
-              </w:rPr>
-            </w:pPr>
-          </w:p>
-        </w:tc>
-        <w:tc>
-          <w:tcPr>
-            <w:tcW w:w="336" w:type="pct"/>
-            <w:shd w:val="clear" w:color="auto" w:fill="FFFFFF" w:themeFill="background1"/>
+            <w:shd w:val="clear" w:color="auto" w:fill="808080" w:themeFill="background1" w:themeFillShade="80"/>
             <w:noWrap/>
             <w:vAlign w:val="center"/>
           </w:tcPr>
@@ -5174,7 +5159,24 @@
         <w:tc>
           <w:tcPr>
             <w:tcW w:w="336" w:type="pct"/>
-            <w:shd w:val="clear" w:color="auto" w:fill="FFFFFF" w:themeFill="background1"/>
+            <w:shd w:val="clear" w:color="auto" w:fill="808080" w:themeFill="background1" w:themeFillShade="80"/>
+            <w:noWrap/>
+            <w:vAlign w:val="center"/>
+          </w:tcPr>
+          <w:p>
+            <w:pPr>
+              <w:jc w:val="center"/>
+              <w:rPr>
+                <w:rFonts w:ascii="Calibri" w:eastAsia="Times New Roman" w:hAnsi="Calibri" w:cs="Calibri"/>
+                <w:color w:val="FFFFFF" w:themeColor="background1"/>
+              </w:rPr>
+            </w:pPr>
+          </w:p>
+        </w:tc>
+        <w:tc>
+          <w:tcPr>
+            <w:tcW w:w="336" w:type="pct"/>
+            <w:shd w:val="clear" w:color="auto" w:fill="808080" w:themeFill="background1" w:themeFillShade="80"/>
             <w:noWrap/>
             <w:vAlign w:val="center"/>
           </w:tcPr>
@@ -5225,7 +5227,7 @@
         <w:tc>
           <w:tcPr>
             <w:tcW w:w="336" w:type="pct"/>
-            <w:shd w:val="clear" w:color="auto" w:fill="FFFFFF" w:themeFill="background1"/>
+            <w:shd w:val="clear" w:color="auto" w:fill="808080" w:themeFill="background1" w:themeFillShade="80"/>
             <w:noWrap/>
             <w:vAlign w:val="center"/>
           </w:tcPr>
@@ -5242,7 +5244,7 @@
         <w:tc>
           <w:tcPr>
             <w:tcW w:w="336" w:type="pct"/>
-            <w:shd w:val="clear" w:color="auto" w:fill="FFFFFF" w:themeFill="background1"/>
+            <w:shd w:val="clear" w:color="auto" w:fill="808080" w:themeFill="background1" w:themeFillShade="80"/>
             <w:noWrap/>
             <w:vAlign w:val="center"/>
           </w:tcPr>
@@ -5259,7 +5261,7 @@
         <w:tc>
           <w:tcPr>
             <w:tcW w:w="336" w:type="pct"/>
-            <w:shd w:val="clear" w:color="auto" w:fill="FFFFFF" w:themeFill="background1"/>
+            <w:shd w:val="clear" w:color="auto" w:fill="808080" w:themeFill="background1" w:themeFillShade="80"/>
             <w:noWrap/>
             <w:vAlign w:val="center"/>
           </w:tcPr>
@@ -5276,7 +5278,7 @@
         <w:tc>
           <w:tcPr>
             <w:tcW w:w="336" w:type="pct"/>
-            <w:shd w:val="clear" w:color="auto" w:fill="FFFFFF" w:themeFill="background1"/>
+            <w:shd w:val="clear" w:color="auto" w:fill="808080" w:themeFill="background1" w:themeFillShade="80"/>
             <w:noWrap/>
             <w:vAlign w:val="center"/>
           </w:tcPr>
@@ -5293,24 +5295,7 @@
         <w:tc>
           <w:tcPr>
             <w:tcW w:w="336" w:type="pct"/>
-            <w:shd w:val="clear" w:color="auto" w:fill="FFFFFF" w:themeFill="background1"/>
-            <w:noWrap/>
-            <w:vAlign w:val="center"/>
-          </w:tcPr>
-          <w:p>
-            <w:pPr>
-              <w:jc w:val="center"/>
-              <w:rPr>
-                <w:rFonts w:ascii="Calibri" w:eastAsia="Times New Roman" w:hAnsi="Calibri" w:cs="Calibri"/>
-                <w:color w:val="FFFFFF" w:themeColor="background1"/>
-              </w:rPr>
-            </w:pPr>
-          </w:p>
-        </w:tc>
-        <w:tc>
-          <w:tcPr>
-            <w:tcW w:w="336" w:type="pct"/>
-            <w:shd w:val="clear" w:color="auto" w:fill="FFFFFF" w:themeFill="background1"/>
+            <w:shd w:val="clear" w:color="auto" w:fill="808080" w:themeFill="background1" w:themeFillShade="80"/>
             <w:noWrap/>
             <w:vAlign w:val="center"/>
           </w:tcPr>
@@ -5375,7 +5360,7 @@
         <w:tc>
           <w:tcPr>
             <w:tcW w:w="336" w:type="pct"/>
-            <w:shd w:val="clear" w:color="auto" w:fill="FFFFFF" w:themeFill="background1"/>
+            <w:shd w:val="clear" w:color="auto" w:fill="808080" w:themeFill="background1" w:themeFillShade="80"/>
             <w:noWrap/>
             <w:vAlign w:val="center"/>
           </w:tcPr>
@@ -5392,7 +5377,7 @@
         <w:tc>
           <w:tcPr>
             <w:tcW w:w="336" w:type="pct"/>
-            <w:shd w:val="clear" w:color="auto" w:fill="FFFFFF" w:themeFill="background1"/>
+            <w:shd w:val="clear" w:color="auto" w:fill="808080" w:themeFill="background1" w:themeFillShade="80"/>
             <w:noWrap/>
             <w:vAlign w:val="center"/>
           </w:tcPr>
@@ -5409,7 +5394,7 @@
         <w:tc>
           <w:tcPr>
             <w:tcW w:w="336" w:type="pct"/>
-            <w:shd w:val="clear" w:color="auto" w:fill="FFFFFF" w:themeFill="background1"/>
+            <w:shd w:val="clear" w:color="auto" w:fill="808080" w:themeFill="background1" w:themeFillShade="80"/>
             <w:noWrap/>
             <w:vAlign w:val="center"/>
           </w:tcPr>
@@ -5426,7 +5411,7 @@
         <w:tc>
           <w:tcPr>
             <w:tcW w:w="336" w:type="pct"/>
-            <w:shd w:val="clear" w:color="auto" w:fill="FFFFFF" w:themeFill="background1"/>
+            <w:shd w:val="clear" w:color="auto" w:fill="808080" w:themeFill="background1" w:themeFillShade="80"/>
             <w:noWrap/>
             <w:vAlign w:val="center"/>
           </w:tcPr>
@@ -5597,6 +5582,13 @@
                 <w:rFonts w:ascii="Calibri" w:eastAsia="Times New Roman" w:hAnsi="Calibri" w:cs="Calibri"/>
                 <w:color w:val="000000"/>
               </w:rPr>
+              <w:t>1</w:t>
+            </w:r>
+            <w:r>
+              <w:rPr>
+                <w:rFonts w:ascii="Calibri" w:eastAsia="Times New Roman" w:hAnsi="Calibri" w:cs="Calibri"/>
+                <w:color w:val="000000"/>
+              </w:rPr>
               <w:t>00%</w:t>
             </w:r>
           </w:p>
@@ -5622,6 +5614,13 @@
                 <w:rFonts w:ascii="Calibri" w:eastAsia="Times New Roman" w:hAnsi="Calibri" w:cs="Calibri"/>
                 <w:color w:val="000000"/>
               </w:rPr>
+              <w:t>10</w:t>
+            </w:r>
+            <w:r>
+              <w:rPr>
+                <w:rFonts w:ascii="Calibri" w:eastAsia="Times New Roman" w:hAnsi="Calibri" w:cs="Calibri"/>
+                <w:color w:val="000000"/>
+              </w:rPr>
               <w:t>0%</w:t>
             </w:r>
           </w:p>
@@ -5642,6 +5641,8 @@
                 <w:color w:val="000000"/>
               </w:rPr>
             </w:pPr>
+            <w:bookmarkStart w:id="0" w:name="_GoBack"/>
+            <w:bookmarkEnd w:id="0"/>
             <w:r>
               <w:rPr>
                 <w:rFonts w:ascii="Calibri" w:eastAsia="Times New Roman" w:hAnsi="Calibri" w:cs="Calibri"/>
@@ -5832,6 +5833,15 @@
           <w:numId w:val="5"/>
         </w:numPr>
       </w:pPr>
+      <w:r>
+        <w:t>Complete task delivery forms</w:t>
+      </w:r>
+      <w:r>
+        <w:tab/>
+      </w:r>
+      <w:r>
+        <w:tab/>
+      </w:r>
     </w:p>
     <w:p>
       <w:pPr>
@@ -5841,6 +5851,106 @@
           <w:numId w:val="5"/>
         </w:numPr>
       </w:pPr>
+      <w:r>
+        <w:t xml:space="preserve">Update </w:t>
+      </w:r>
+      <w:proofErr w:type="spellStart"/>
+      <w:r>
+        <w:t>gantt</w:t>
+      </w:r>
+      <w:proofErr w:type="spellEnd"/>
+      <w:r>
+        <w:t xml:space="preserve"> chart</w:t>
+      </w:r>
+    </w:p>
+    <w:p>
+      <w:pPr>
+        <w:pStyle w:val="ListParagraph"/>
+        <w:numPr>
+          <w:ilvl w:val="0"/>
+          <w:numId w:val="5"/>
+        </w:numPr>
+      </w:pPr>
+      <w:r>
+        <w:t xml:space="preserve">Implement google maps </w:t>
+      </w:r>
+      <w:proofErr w:type="spellStart"/>
+      <w:r>
+        <w:t>api</w:t>
+      </w:r>
+      <w:proofErr w:type="spellEnd"/>
+    </w:p>
+    <w:p>
+      <w:pPr>
+        <w:pStyle w:val="ListParagraph"/>
+        <w:numPr>
+          <w:ilvl w:val="0"/>
+          <w:numId w:val="5"/>
+        </w:numPr>
+      </w:pPr>
+      <w:r>
+        <w:t>Implement customer confirmation</w:t>
+      </w:r>
+    </w:p>
+    <w:p>
+      <w:pPr>
+        <w:pStyle w:val="ListParagraph"/>
+        <w:numPr>
+          <w:ilvl w:val="0"/>
+          <w:numId w:val="5"/>
+        </w:numPr>
+      </w:pPr>
+      <w:r>
+        <w:t xml:space="preserve"> Implement driver history</w:t>
+      </w:r>
+    </w:p>
+    <w:p>
+      <w:pPr>
+        <w:pStyle w:val="ListParagraph"/>
+        <w:numPr>
+          <w:ilvl w:val="0"/>
+          <w:numId w:val="5"/>
+        </w:numPr>
+      </w:pPr>
+      <w:r>
+        <w:t xml:space="preserve">Implement add Job completion </w:t>
+      </w:r>
+    </w:p>
+    <w:p>
+      <w:pPr>
+        <w:pStyle w:val="ListParagraph"/>
+        <w:numPr>
+          <w:ilvl w:val="0"/>
+          <w:numId w:val="5"/>
+        </w:numPr>
+      </w:pPr>
+      <w:r>
+        <w:t>Implement Driver editing and registration</w:t>
+      </w:r>
+    </w:p>
+    <w:p>
+      <w:pPr>
+        <w:pStyle w:val="ListParagraph"/>
+        <w:numPr>
+          <w:ilvl w:val="0"/>
+          <w:numId w:val="5"/>
+        </w:numPr>
+      </w:pPr>
+      <w:r>
+        <w:t>Implement Admin editing and registration</w:t>
+      </w:r>
+    </w:p>
+    <w:p>
+      <w:pPr>
+        <w:pStyle w:val="ListParagraph"/>
+        <w:numPr>
+          <w:ilvl w:val="0"/>
+          <w:numId w:val="5"/>
+        </w:numPr>
+      </w:pPr>
+      <w:r>
+        <w:t xml:space="preserve">Update SQL </w:t>
+      </w:r>
     </w:p>
     <w:p/>
     <w:sectPr>

</xml_diff>